<commit_message>
Add and reprocess articles
</commit_message>
<xml_diff>
--- a/_scripts/data-articles/26-02-august-2021-man-swallowed-by-humpback-whale.docx
+++ b/_scripts/data-articles/26-02-august-2021-man-swallowed-by-humpback-whale.docx
@@ -156,7 +156,7 @@
         <w:rPr>
           <w:rFonts w:eastAsia="宋体" w:eastAsiaTheme="minorEastAsia"/>
         </w:rPr>
-        <w:t xml:space="preserve">Licenced commercial lobster divers literally take lobsters off the sandy bottom. As Michael aged 56, dived down he saw schools of sand lance and striper fish swimming by. </w:t>
+        <w:t xml:space="preserve">Licenced commercial lobster divers literally take lobsters off the sandy bottom. As Michael aged 56, dived down, he saw schools of sand lance and striper fish swimming by. </w:t>
       </w:r>
     </w:p>
     <w:p>
@@ -188,6 +188,19 @@
     <w:p>
       <w:pPr>
         <w:rPr>
+          <w:rFonts w:eastAsia="宋体" w:eastAsiaTheme="minorEastAsia"/>
+        </w:rPr>
+      </w:pPr>
+      <w:r>
+        <w:rPr>
+          <w:rFonts w:eastAsia="宋体" w:eastAsiaTheme="minorEastAsia"/>
+        </w:rPr>
+        <w:t>Michael initially thought that he had been swallowed by a great white shark, but he could not feel any teeth and realised that he had not suffered any obvious injuries. He had been swallowed by a whale.</w:t>
+      </w:r>
+    </w:p>
+    <w:p>
+      <w:pPr>
+        <w:rPr>
           <w:rFonts w:eastAsiaTheme="minorEastAsia"/>
         </w:rPr>
       </w:pPr>
@@ -195,19 +208,6 @@
         <w:rPr>
           <w:rFonts w:eastAsiaTheme="minorEastAsia"/>
         </w:rPr>
-        <w:t>Michael initially thought that he had been swallowed by a great white shark, but he could not feel any teeth and realised that he had not suffered any obvious injuries, and that he had been swallowed by a whale.</w:t>
-      </w:r>
-    </w:p>
-    <w:p>
-      <w:pPr>
-        <w:rPr>
-          <w:rFonts w:eastAsiaTheme="minorEastAsia"/>
-        </w:rPr>
-      </w:pPr>
-      <w:r>
-        <w:rPr>
-          <w:rFonts w:eastAsiaTheme="minorEastAsia"/>
-        </w:rPr>
         <w:t>“I was completely inside, and it was completely black,” Michael said. “I thought to myself, ‘there is no way I am getting out of here. I am done, I am dead.’ All I could think of was my boys – they are 12 and 15 years old.”</w:t>
       </w:r>
     </w:p>
@@ -221,7 +221,7 @@
         <w:rPr>
           <w:rFonts w:eastAsia="宋体" w:eastAsiaTheme="minorEastAsia"/>
         </w:rPr>
-        <w:t>Michael began to struggle, and the whale began shaking his head as if he did not like Michael moving around so much. “I saw light, and he started throwing his head from side to side, and the next thing I knew I was outside (in the water,” said Michael. He estimates that he was in the whale for 30 to 40 seconds before the whale surfaced.</w:t>
+        <w:t>Michael began to struggle, and the whale began shaking his head as if he did not like Michael moving around so much. “I saw light, and he started throwing his head from side to side, and the next thing I knew I was outside (in the water),” said Michael. He estimates that he was in the whale for 30 to 40 seconds before the it surfaced.</w:t>
       </w:r>
     </w:p>
     <w:p>
@@ -333,10 +333,10 @@
       </w:pPr>
       <w:r>
         <w:drawing>
-          <wp:inline wp14:editId="18F43F5C" wp14:anchorId="03C1F133">
-            <wp:extent cx="4572000" cy="3228975"/>
+          <wp:inline wp14:editId="239854A2" wp14:anchorId="6B102DD5">
+            <wp:extent cx="4572000" cy="2781300"/>
             <wp:effectExtent l="0" t="0" r="0" b="0"/>
-            <wp:docPr id="1856731436" name="" title=""/>
+            <wp:docPr id="662644136" name="" title=""/>
             <wp:cNvGraphicFramePr>
               <a:graphicFrameLocks noChangeAspect="1"/>
             </wp:cNvGraphicFramePr>
@@ -348,7 +348,7 @@
                     <pic:cNvPicPr/>
                   </pic:nvPicPr>
                   <pic:blipFill>
-                    <a:blip r:embed="R10a03c4a1cf84fd5">
+                    <a:blip r:embed="R5a03f22009d64c77">
                       <a:extLst>
                         <a:ext xmlns:a="http://schemas.openxmlformats.org/drawingml/2006/main" uri="{28A0092B-C50C-407E-A947-70E740481C1C}">
                           <a14:useLocalDpi val="0"/>
@@ -362,7 +362,7 @@
                   <pic:spPr>
                     <a:xfrm>
                       <a:off x="0" y="0"/>
-                      <a:ext cx="4572000" cy="3228975"/>
+                      <a:ext cx="4572000" cy="2781300"/>
                     </a:xfrm>
                     <a:prstGeom prst="rect">
                       <a:avLst/>
@@ -609,6 +609,12 @@
       <w:r>
         <w:t>This seems like it might have a mistake, but boats do have weird names</w:t>
       </w:r>
+      <w:r>
+        <w:rPr>
+          <w:rStyle w:val="CommentReference"/>
+        </w:rPr>
+        <w:annotationRef/>
+      </w:r>
     </w:p>
   </w:comment>
   <w:comment w:initials="GH" w:author="Giovita Havemann" w:date="2021-08-02T10:06:58" w:id="776956864">
@@ -619,6 +625,12 @@
       <w:r>
         <w:rPr/>
         <w:t>That is really its name. I double checked</w:t>
+      </w:r>
+      <w:r>
+        <w:rPr>
+          <w:rStyle w:val="CommentReference"/>
+        </w:rPr>
+        <w:annotationRef/>
       </w:r>
       <w:r>
         <w:rPr>
@@ -633,8 +645,8 @@
 
 <file path=word/commentsExtended.xml><?xml version="1.0" encoding="utf-8"?>
 <w15:commentsEx xmlns:mc="http://schemas.openxmlformats.org/markup-compatibility/2006" xmlns:w15="http://schemas.microsoft.com/office/word/2012/wordml" mc:Ignorable="w15">
-  <w15:commentEx w15:done="0" w15:paraId="71A9BBB9"/>
-  <w15:commentEx w15:done="0" w15:paraId="2E8A5F45" w15:paraIdParent="71A9BBB9"/>
+  <w15:commentEx w15:done="1" w15:paraId="71A9BBB9"/>
+  <w15:commentEx w15:done="1" w15:paraId="2E8A5F45" w15:paraIdParent="71A9BBB9"/>
 </w15:commentsEx>
 </file>
 

</xml_diff>